<commit_message>
Bab 1 Done, Bab 2 kurang penjelasan incremental model
</commit_message>
<xml_diff>
--- a/Dokumen-Skripsi/Pustaka.docx
+++ b/Dokumen-Skripsi/Pustaka.docx
@@ -951,6 +951,92 @@
       <w:pPr>
         <w:spacing w:after="200"/>
         <w:ind w:left="567" w:hanging="567"/>
+      </w:pPr>
+      <w:proofErr w:type="spellStart"/>
+      <w:r>
+        <w:t>Hermiati</w:t>
+      </w:r>
+      <w:proofErr w:type="spellEnd"/>
+      <w:r>
+        <w:t xml:space="preserve">, R., </w:t>
+      </w:r>
+      <w:proofErr w:type="spellStart"/>
+      <w:r>
+        <w:t>Asnawati</w:t>
+      </w:r>
+      <w:proofErr w:type="spellEnd"/>
+      <w:r>
+        <w:t xml:space="preserve">, A., &amp; </w:t>
+      </w:r>
+      <w:proofErr w:type="spellStart"/>
+      <w:r>
+        <w:t>Kanedi</w:t>
+      </w:r>
+      <w:proofErr w:type="spellEnd"/>
+      <w:r>
+        <w:t xml:space="preserve">, I. (2021). </w:t>
+      </w:r>
+      <w:proofErr w:type="spellStart"/>
+      <w:r>
+        <w:t>Pembuatan</w:t>
+      </w:r>
+      <w:proofErr w:type="spellEnd"/>
+      <w:r>
+        <w:t xml:space="preserve"> E-Commerce Pada Raja </w:t>
+      </w:r>
+      <w:proofErr w:type="spellStart"/>
+      <w:r>
+        <w:t>Komputer</w:t>
+      </w:r>
+      <w:proofErr w:type="spellEnd"/>
+      <w:r>
+        <w:t xml:space="preserve"> </w:t>
+      </w:r>
+      <w:proofErr w:type="spellStart"/>
+      <w:r>
+        <w:t>Menggunakan</w:t>
+      </w:r>
+      <w:proofErr w:type="spellEnd"/>
+      <w:r>
+        <w:t xml:space="preserve"> Bahasa </w:t>
+      </w:r>
+      <w:proofErr w:type="spellStart"/>
+      <w:r>
+        <w:t>Pemrograman</w:t>
+      </w:r>
+      <w:proofErr w:type="spellEnd"/>
+      <w:r>
+        <w:t xml:space="preserve"> Php Dan Database </w:t>
+      </w:r>
+      <w:proofErr w:type="spellStart"/>
+      <w:r>
+        <w:t>Mysql</w:t>
+      </w:r>
+      <w:proofErr w:type="spellEnd"/>
+      <w:r>
+        <w:t xml:space="preserve">. </w:t>
+      </w:r>
+      <w:proofErr w:type="spellStart"/>
+      <w:r>
+        <w:t>Jurnal</w:t>
+      </w:r>
+      <w:proofErr w:type="spellEnd"/>
+      <w:r>
+        <w:t xml:space="preserve"> Media </w:t>
+      </w:r>
+      <w:proofErr w:type="spellStart"/>
+      <w:r>
+        <w:t>Infotama</w:t>
+      </w:r>
+      <w:proofErr w:type="spellEnd"/>
+      <w:r>
+        <w:t>, 17(1).</w:t>
+      </w:r>
+    </w:p>
+    <w:p>
+      <w:pPr>
+        <w:spacing w:after="200"/>
+        <w:ind w:left="567" w:hanging="567"/>
         <w:rPr>
           <w:color w:val="0563C1"/>
           <w:u w:val="single"/>
@@ -1433,12 +1519,144 @@
       <w:pPr>
         <w:spacing w:after="200"/>
         <w:ind w:left="567" w:hanging="567"/>
+      </w:pPr>
+      <w:bookmarkStart w:id="1" w:name="_GoBack"/>
+      <w:proofErr w:type="spellStart"/>
+      <w:r>
+        <w:t>Manullang</w:t>
+      </w:r>
+      <w:proofErr w:type="spellEnd"/>
+      <w:r>
+        <w:t>, A. H.,</w:t>
+      </w:r>
+      <w:bookmarkEnd w:id="1"/>
+      <w:r>
+        <w:t xml:space="preserve"> </w:t>
+      </w:r>
+      <w:proofErr w:type="spellStart"/>
+      <w:r>
+        <w:t>Aritonang</w:t>
+      </w:r>
+      <w:proofErr w:type="spellEnd"/>
+      <w:r>
+        <w:t xml:space="preserve">, M., &amp; </w:t>
+      </w:r>
+      <w:proofErr w:type="spellStart"/>
+      <w:r>
+        <w:t>Purba</w:t>
+      </w:r>
+      <w:proofErr w:type="spellEnd"/>
+      <w:r>
+        <w:t xml:space="preserve">, M. J. (2021). </w:t>
+      </w:r>
+      <w:proofErr w:type="spellStart"/>
+      <w:r>
+        <w:t>Sistem</w:t>
+      </w:r>
+      <w:proofErr w:type="spellEnd"/>
+      <w:r>
+        <w:t xml:space="preserve"> </w:t>
+      </w:r>
+      <w:proofErr w:type="spellStart"/>
+      <w:r>
+        <w:t>Informasi</w:t>
+      </w:r>
+      <w:proofErr w:type="spellEnd"/>
+      <w:r>
+        <w:t xml:space="preserve"> </w:t>
+      </w:r>
+      <w:proofErr w:type="spellStart"/>
+      <w:r>
+        <w:t>Bimbingan</w:t>
+      </w:r>
+      <w:proofErr w:type="spellEnd"/>
+      <w:r>
+        <w:t xml:space="preserve"> </w:t>
+      </w:r>
+      <w:proofErr w:type="spellStart"/>
+      <w:r>
+        <w:t>Belajar</w:t>
+      </w:r>
+      <w:proofErr w:type="spellEnd"/>
+      <w:r>
+        <w:t xml:space="preserve"> Number One Medan </w:t>
+      </w:r>
+      <w:proofErr w:type="spellStart"/>
+      <w:r>
+        <w:t>Berbasis</w:t>
+      </w:r>
+      <w:proofErr w:type="spellEnd"/>
+      <w:r>
+        <w:t xml:space="preserve"> Web. TAMIKA: </w:t>
+      </w:r>
+      <w:proofErr w:type="spellStart"/>
+      <w:r>
+        <w:t>Jurnal</w:t>
+      </w:r>
+      <w:proofErr w:type="spellEnd"/>
+      <w:r>
+        <w:t xml:space="preserve"> </w:t>
+      </w:r>
+      <w:proofErr w:type="spellStart"/>
+      <w:r>
+        <w:t>Tugas</w:t>
+      </w:r>
+      <w:proofErr w:type="spellEnd"/>
+      <w:r>
+        <w:t xml:space="preserve"> </w:t>
+      </w:r>
+      <w:proofErr w:type="spellStart"/>
+      <w:r>
+        <w:t>Akhir</w:t>
+      </w:r>
+      <w:proofErr w:type="spellEnd"/>
+      <w:r>
+        <w:t xml:space="preserve"> </w:t>
+      </w:r>
+      <w:proofErr w:type="spellStart"/>
+      <w:r>
+        <w:t>Manajemen</w:t>
+      </w:r>
+      <w:proofErr w:type="spellEnd"/>
+      <w:r>
+        <w:t xml:space="preserve"> </w:t>
+      </w:r>
+      <w:proofErr w:type="spellStart"/>
+      <w:r>
+        <w:t>Informatika</w:t>
+      </w:r>
+      <w:proofErr w:type="spellEnd"/>
+      <w:r>
+        <w:t xml:space="preserve"> &amp; </w:t>
+      </w:r>
+      <w:proofErr w:type="spellStart"/>
+      <w:r>
+        <w:t>Komputerisasi</w:t>
+      </w:r>
+      <w:proofErr w:type="spellEnd"/>
+      <w:r>
+        <w:t xml:space="preserve"> </w:t>
+      </w:r>
+      <w:proofErr w:type="spellStart"/>
+      <w:r>
+        <w:t>Akuntansi</w:t>
+      </w:r>
+      <w:proofErr w:type="spellEnd"/>
+      <w:r>
+        <w:t>, 1(1), 44-49.</w:t>
+      </w:r>
+    </w:p>
+    <w:p>
+      <w:pPr>
+        <w:spacing w:after="200"/>
+        <w:ind w:left="567" w:hanging="567"/>
         <w:rPr>
           <w:color w:val="0563C1"/>
           <w:u w:val="single"/>
         </w:rPr>
       </w:pPr>
       <w:r>
+        <w:lastRenderedPageBreak/>
         <w:t>Martin, M. (</w:t>
       </w:r>
       <w:proofErr w:type="spellStart"/>
@@ -1649,10 +1867,12 @@
       <w:pPr>
         <w:spacing w:after="200"/>
         <w:ind w:left="567" w:hanging="567"/>
+        <w:rPr>
+          <w:rStyle w:val="Hyperlink"/>
+        </w:rPr>
       </w:pPr>
       <w:proofErr w:type="spellStart"/>
       <w:r>
-        <w:lastRenderedPageBreak/>
         <w:t>Noviantoro</w:t>
       </w:r>
       <w:proofErr w:type="spellEnd"/>
@@ -1727,6 +1947,63 @@
           <w:t>https://doi.org/10.56127/jts.v1i2.108</w:t>
         </w:r>
       </w:hyperlink>
+    </w:p>
+    <w:p>
+      <w:pPr>
+        <w:spacing w:after="200"/>
+        <w:ind w:left="567" w:hanging="567"/>
+      </w:pPr>
+      <w:r>
+        <w:t xml:space="preserve">NF, Y. L. N. L., &amp; </w:t>
+      </w:r>
+      <w:proofErr w:type="spellStart"/>
+      <w:r>
+        <w:t>Sahrudin</w:t>
+      </w:r>
+      <w:proofErr w:type="spellEnd"/>
+      <w:r>
+        <w:t xml:space="preserve">, A. (2023). APLIKASI MONITORING MATERIAL PRODUKSI PADA PT. TIGA LUMBUNG PADI BERBASIS WEB: APLIKASI MONITORING. JURNAL SIGN IN: </w:t>
+      </w:r>
+      <w:proofErr w:type="spellStart"/>
+      <w:r>
+        <w:t>Jurnal</w:t>
+      </w:r>
+      <w:proofErr w:type="spellEnd"/>
+      <w:r>
+        <w:t xml:space="preserve"> </w:t>
+      </w:r>
+      <w:proofErr w:type="spellStart"/>
+      <w:r>
+        <w:t>Ilmiah</w:t>
+      </w:r>
+      <w:proofErr w:type="spellEnd"/>
+      <w:r>
+        <w:t xml:space="preserve"> </w:t>
+      </w:r>
+      <w:proofErr w:type="spellStart"/>
+      <w:r>
+        <w:t>Sistem</w:t>
+      </w:r>
+      <w:proofErr w:type="spellEnd"/>
+      <w:r>
+        <w:t xml:space="preserve"> </w:t>
+      </w:r>
+      <w:proofErr w:type="spellStart"/>
+      <w:r>
+        <w:t>Informasi</w:t>
+      </w:r>
+      <w:proofErr w:type="spellEnd"/>
+      <w:r>
+        <w:t xml:space="preserve"> dan </w:t>
+      </w:r>
+      <w:proofErr w:type="spellStart"/>
+      <w:r>
+        <w:t>Informatika</w:t>
+      </w:r>
+      <w:proofErr w:type="spellEnd"/>
+      <w:r>
+        <w:t>, 2(1), 11-29.</w:t>
+      </w:r>
     </w:p>
     <w:p>
       <w:pPr>
@@ -2262,6 +2539,7 @@
         <w:rPr>
           <w:iCs/>
         </w:rPr>
+        <w:lastRenderedPageBreak/>
         <w:t>berbasis</w:t>
       </w:r>
       <w:proofErr w:type="spellEnd"/>
@@ -2858,11 +3136,7 @@
         <w:t>),</w:t>
       </w:r>
       <w:r>
-        <w:t xml:space="preserve"> </w:t>
-      </w:r>
-      <w:r>
-        <w:lastRenderedPageBreak/>
-        <w:t xml:space="preserve">1(1), 12-18. </w:t>
+        <w:t xml:space="preserve"> 1(1), 12-18. </w:t>
       </w:r>
       <w:hyperlink r:id="rId19">
         <w:r>
@@ -2888,12 +3162,7 @@
       </w:r>
       <w:proofErr w:type="spellEnd"/>
       <w:r>
-        <w:t>, M. (2023). User Interface Develop</w:t>
-      </w:r>
-      <w:bookmarkStart w:id="1" w:name="_GoBack"/>
-      <w:bookmarkEnd w:id="1"/>
-      <w:r>
-        <w:t xml:space="preserve">ment of a Modern Web Application (Doctoral dissertation, </w:t>
+        <w:t xml:space="preserve">, M. (2023). User Interface Development of a Modern Web Application (Doctoral dissertation, </w:t>
       </w:r>
       <w:proofErr w:type="spellStart"/>
       <w:r>
@@ -3198,7 +3467,15 @@
             <w:color w:val="0563C1"/>
             <w:u w:val="single"/>
           </w:rPr>
-          <w:t>https://www.tutorialspoint.com/software_engineering/software_engineering_overview.htm#:~:text=Definitions,as%20in%20the%20above%20statement</w:t>
+          <w:t>https://www.tutorialspoint.com/software_engineering/software_engineering</w:t>
+        </w:r>
+        <w:r>
+          <w:rPr>
+            <w:color w:val="0563C1"/>
+            <w:u w:val="single"/>
+          </w:rPr>
+          <w:lastRenderedPageBreak/>
+          <w:t>_overview.htm#:~:text=Definitions,as%20in%20the%20above%20statement</w:t>
         </w:r>
       </w:hyperlink>
     </w:p>
@@ -3408,15 +3685,7 @@
           <w:i/>
           <w:iCs/>
         </w:rPr>
-        <w:t xml:space="preserve"> Journal of </w:t>
-      </w:r>
-      <w:r>
-        <w:rPr>
-          <w:i/>
-          <w:iCs/>
-        </w:rPr>
-        <w:lastRenderedPageBreak/>
-        <w:t xml:space="preserve">Information Technology, </w:t>
+        <w:t xml:space="preserve"> Journal of Information Technology, </w:t>
       </w:r>
       <w:r>
         <w:t>Vol. 4 No. 2 (2022): 127-137</w:t>

</xml_diff>